<commit_message>
Updated Errors and Solutions section
Added instructions to resume operation after atomic symbol is entered incorrectly.
</commit_message>
<xml_diff>
--- a/BakerElizabethFinalProject_UserManual.docx
+++ b/BakerElizabethFinalProject_UserManual.docx
@@ -11,59 +11,48 @@
           <w:bCs/>
         </w:rPr>
       </w:pPr>
-      <w:proofErr w:type="spellStart"/>
       <w:r>
         <w:rPr>
           <w:b/>
           <w:bCs/>
         </w:rPr>
-        <w:t>MolCalc</w:t>
-      </w:r>
-      <w:proofErr w:type="spellEnd"/>
-      <w:r>
+        <w:t>MolCalc User Manual</w:t>
+      </w:r>
+    </w:p>
+    <w:p>
+      <w:pPr>
+        <w:spacing w:after="0" w:line="240" w:lineRule="auto"/>
+        <w:jc w:val="center"/>
         <w:rPr>
           <w:b/>
           <w:bCs/>
         </w:rPr>
-        <w:t xml:space="preserve"> User Manual</w:t>
-      </w:r>
-    </w:p>
-    <w:p>
-      <w:pPr>
-        <w:spacing w:after="0" w:line="240" w:lineRule="auto"/>
-        <w:jc w:val="center"/>
+      </w:pPr>
+      <w:r>
         <w:rPr>
           <w:b/>
           <w:bCs/>
         </w:rPr>
-      </w:pPr>
-      <w:r>
+        <w:t>Elizabeth Baker</w:t>
+      </w:r>
+    </w:p>
+    <w:p>
+      <w:pPr>
+        <w:spacing w:after="0" w:line="240" w:lineRule="auto"/>
+        <w:jc w:val="center"/>
         <w:rPr>
           <w:b/>
           <w:bCs/>
         </w:rPr>
-        <w:t>Elizabeth Baker</w:t>
-      </w:r>
-    </w:p>
-    <w:p>
-      <w:pPr>
-        <w:spacing w:after="0" w:line="240" w:lineRule="auto"/>
-        <w:jc w:val="center"/>
-        <w:rPr>
-          <w:b/>
-          <w:bCs/>
-        </w:rPr>
-      </w:pPr>
-    </w:p>
-    <w:p>
-      <w:pPr>
-        <w:spacing w:after="0" w:line="240" w:lineRule="auto"/>
-      </w:pPr>
-      <w:proofErr w:type="spellStart"/>
+      </w:pPr>
+    </w:p>
+    <w:p>
+      <w:pPr>
+        <w:spacing w:after="0" w:line="240" w:lineRule="auto"/>
+      </w:pPr>
       <w:r>
         <w:t>MolCalc</w:t>
       </w:r>
-      <w:proofErr w:type="spellEnd"/>
       <w:r>
         <w:t xml:space="preserve"> is an application that </w:t>
       </w:r>
@@ -157,7 +146,7 @@
                 <v:stroke joinstyle="miter"/>
                 <v:path gradientshapeok="t" o:connecttype="rect"/>
               </v:shapetype>
-              <v:shape id="Text Box 5" o:spid="_x0000_s1026" type="#_x0000_t202" style="position:absolute;margin-left:318.75pt;margin-top:15.75pt;width:18pt;height:19.5pt;z-index:251661312;visibility:visible;mso-wrap-style:square;mso-width-percent:0;mso-wrap-distance-left:9pt;mso-wrap-distance-top:0;mso-wrap-distance-right:9pt;mso-wrap-distance-bottom:0;mso-position-horizontal:absolute;mso-position-horizontal-relative:text;mso-position-vertical:absolute;mso-position-vertical-relative:text;mso-width-percent:0;mso-width-relative:margin;v-text-anchor:top" o:gfxdata="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" fillcolor="white [3201]" strokeweight=".5pt">
+              <v:shape id="Text Box 5" o:spid="_x0000_s1026" type="#_x0000_t202" style="position:absolute;margin-left:318.75pt;margin-top:15.75pt;width:18pt;height:19.5pt;z-index:251661312;visibility:visible;mso-wrap-style:square;mso-width-percent:0;mso-wrap-distance-left:9pt;mso-wrap-distance-top:0;mso-wrap-distance-right:9pt;mso-wrap-distance-bottom:0;mso-position-horizontal:absolute;mso-position-horizontal-relative:text;mso-position-vertical:absolute;mso-position-vertical-relative:text;mso-width-percent:0;mso-width-relative:margin;v-text-anchor:top" o:gfxdata="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" fillcolor="white [3201]" strokeweight=".5pt">
                 <v:textbox>
                   <w:txbxContent>
                     <w:p>
@@ -487,7 +476,7 @@
           </mc:Choice>
           <mc:Fallback>
             <w:pict>
-              <v:shape w14:anchorId="3C6801C0" id="_x0000_s1027" type="#_x0000_t202" style="position:absolute;margin-left:84pt;margin-top:134.75pt;width:18pt;height:19.5pt;z-index:251665408;visibility:visible;mso-wrap-style:square;mso-width-percent:0;mso-wrap-distance-left:9pt;mso-wrap-distance-top:0;mso-wrap-distance-right:9pt;mso-wrap-distance-bottom:0;mso-position-horizontal:absolute;mso-position-horizontal-relative:text;mso-position-vertical:absolute;mso-position-vertical-relative:text;mso-width-percent:0;mso-width-relative:margin;v-text-anchor:top" o:gfxdata="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" fillcolor="white [3201]" strokeweight=".5pt">
+              <v:shape w14:anchorId="3C6801C0" id="_x0000_s1027" type="#_x0000_t202" style="position:absolute;margin-left:84pt;margin-top:134.75pt;width:18pt;height:19.5pt;z-index:251665408;visibility:visible;mso-wrap-style:square;mso-width-percent:0;mso-wrap-distance-left:9pt;mso-wrap-distance-top:0;mso-wrap-distance-right:9pt;mso-wrap-distance-bottom:0;mso-position-horizontal:absolute;mso-position-horizontal-relative:text;mso-position-vertical:absolute;mso-position-vertical-relative:text;mso-width-percent:0;mso-width-relative:margin;v-text-anchor:top" o:gfxdata="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" fillcolor="white [3201]" strokeweight=".5pt">
                 <v:textbox>
                   <w:txbxContent>
                     <w:p>
@@ -644,7 +633,7 @@
           </mc:Choice>
           <mc:Fallback>
             <w:pict>
-              <v:shape w14:anchorId="58595BE0" id="_x0000_s1028" type="#_x0000_t202" style="position:absolute;margin-left:252pt;margin-top:130.55pt;width:18pt;height:19.5pt;z-index:251669504;visibility:visible;mso-wrap-style:square;mso-width-percent:0;mso-wrap-distance-left:9pt;mso-wrap-distance-top:0;mso-wrap-distance-right:9pt;mso-wrap-distance-bottom:0;mso-position-horizontal:absolute;mso-position-horizontal-relative:text;mso-position-vertical:absolute;mso-position-vertical-relative:text;mso-width-percent:0;mso-width-relative:margin;v-text-anchor:top" o:gfxdata="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" fillcolor="white [3201]" strokeweight=".5pt">
+              <v:shape w14:anchorId="58595BE0" id="_x0000_s1028" type="#_x0000_t202" style="position:absolute;margin-left:252pt;margin-top:130.55pt;width:18pt;height:19.5pt;z-index:251669504;visibility:visible;mso-wrap-style:square;mso-width-percent:0;mso-wrap-distance-left:9pt;mso-wrap-distance-top:0;mso-wrap-distance-right:9pt;mso-wrap-distance-bottom:0;mso-position-horizontal:absolute;mso-position-horizontal-relative:text;mso-position-vertical:absolute;mso-position-vertical-relative:text;mso-width-percent:0;mso-width-relative:margin;v-text-anchor:top" o:gfxdata="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" fillcolor="white [3201]" strokeweight=".5pt">
                 <v:textbox>
                   <w:txbxContent>
                     <w:p>
@@ -811,7 +800,7 @@
           </mc:Choice>
           <mc:Fallback>
             <w:pict>
-              <v:shape w14:anchorId="25E0037E" id="Text Box 3" o:spid="_x0000_s1030" type="#_x0000_t202" style="position:absolute;margin-left:-29.25pt;margin-top:17.3pt;width:18pt;height:18.75pt;z-index:251659264;visibility:visible;mso-wrap-style:square;mso-width-percent:0;mso-height-percent:0;mso-wrap-distance-left:9pt;mso-wrap-distance-top:0;mso-wrap-distance-right:9pt;mso-wrap-distance-bottom:0;mso-position-horizontal:absolute;mso-position-horizontal-relative:text;mso-position-vertical:absolute;mso-position-vertical-relative:text;mso-width-percent:0;mso-height-percent:0;mso-width-relative:margin;mso-height-relative:margin;v-text-anchor:top" o:gfxdata="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" fillcolor="white [3201]" strokeweight=".5pt">
+              <v:shape w14:anchorId="25E0037E" id="Text Box 3" o:spid="_x0000_s1030" type="#_x0000_t202" style="position:absolute;margin-left:-29.25pt;margin-top:17.3pt;width:18pt;height:18.75pt;z-index:251659264;visibility:visible;mso-wrap-style:square;mso-width-percent:0;mso-height-percent:0;mso-wrap-distance-left:9pt;mso-wrap-distance-top:0;mso-wrap-distance-right:9pt;mso-wrap-distance-bottom:0;mso-position-horizontal:absolute;mso-position-horizontal-relative:text;mso-position-vertical:absolute;mso-position-vertical-relative:text;mso-width-percent:0;mso-height-percent:0;mso-width-relative:margin;mso-height-relative:margin;v-text-anchor:top" o:gfxdata="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" fillcolor="white [3201]" strokeweight=".5pt">
                 <v:textbox>
                   <w:txbxContent>
                     <w:p>
@@ -1138,13 +1127,8 @@
         <w:spacing w:after="0" w:line="240" w:lineRule="auto"/>
       </w:pPr>
       <w:r>
-        <w:t xml:space="preserve">Input the atomic symbol of one element of your </w:t>
-      </w:r>
-      <w:proofErr w:type="gramStart"/>
-      <w:r>
-        <w:t>molecule</w:t>
-      </w:r>
-      <w:proofErr w:type="gramEnd"/>
+        <w:t>Input the atomic symbol of one element of your molecule</w:t>
+      </w:r>
     </w:p>
     <w:p>
       <w:pPr>
@@ -1156,13 +1140,8 @@
         <w:spacing w:after="0" w:line="240" w:lineRule="auto"/>
       </w:pPr>
       <w:r>
-        <w:t xml:space="preserve">Number of atoms input </w:t>
-      </w:r>
-      <w:proofErr w:type="gramStart"/>
-      <w:r>
-        <w:t>box</w:t>
-      </w:r>
-      <w:proofErr w:type="gramEnd"/>
+        <w:t>Number of atoms input box</w:t>
+      </w:r>
     </w:p>
     <w:p>
       <w:pPr>
@@ -1174,13 +1153,8 @@
         <w:spacing w:after="0" w:line="240" w:lineRule="auto"/>
       </w:pPr>
       <w:r>
-        <w:t xml:space="preserve">Input the number of atoms of that </w:t>
-      </w:r>
-      <w:proofErr w:type="gramStart"/>
-      <w:r>
-        <w:t>element</w:t>
-      </w:r>
-      <w:proofErr w:type="gramEnd"/>
+        <w:t>Input the number of atoms of that element</w:t>
+      </w:r>
     </w:p>
     <w:p>
       <w:pPr>
@@ -1192,13 +1166,8 @@
         <w:spacing w:after="0" w:line="240" w:lineRule="auto"/>
       </w:pPr>
       <w:r>
-        <w:t xml:space="preserve">Add atom </w:t>
-      </w:r>
-      <w:proofErr w:type="gramStart"/>
-      <w:r>
-        <w:t>button</w:t>
-      </w:r>
-      <w:proofErr w:type="gramEnd"/>
+        <w:t>Add atom button</w:t>
+      </w:r>
     </w:p>
     <w:p>
       <w:pPr>
@@ -1213,13 +1182,8 @@
         <w:t>Add the next element</w:t>
       </w:r>
       <w:r>
-        <w:t xml:space="preserve"> in your </w:t>
-      </w:r>
-      <w:proofErr w:type="gramStart"/>
-      <w:r>
-        <w:t>molecule</w:t>
-      </w:r>
-      <w:proofErr w:type="gramEnd"/>
+        <w:t xml:space="preserve"> in your molecule</w:t>
+      </w:r>
     </w:p>
     <w:p>
       <w:pPr>
@@ -1253,13 +1217,8 @@
         <w:spacing w:after="0" w:line="240" w:lineRule="auto"/>
       </w:pPr>
       <w:r>
-        <w:t xml:space="preserve">Shows the molar mass of your </w:t>
-      </w:r>
-      <w:proofErr w:type="gramStart"/>
-      <w:r>
-        <w:t>molecule</w:t>
-      </w:r>
-      <w:proofErr w:type="gramEnd"/>
+        <w:t>Shows the molar mass of your molecule</w:t>
+      </w:r>
     </w:p>
     <w:p>
       <w:pPr>
@@ -1271,13 +1230,8 @@
         <w:spacing w:after="0" w:line="240" w:lineRule="auto"/>
       </w:pPr>
       <w:r>
-        <w:t xml:space="preserve">Updates every time you press the “Add atom” or “Calculate Molar Mass” </w:t>
-      </w:r>
-      <w:proofErr w:type="gramStart"/>
-      <w:r>
-        <w:t>button</w:t>
-      </w:r>
-      <w:proofErr w:type="gramEnd"/>
+        <w:t>Updates every time you press the “Add atom” or “Calculate Molar Mass” button</w:t>
+      </w:r>
     </w:p>
     <w:p>
       <w:pPr>
@@ -1302,13 +1256,8 @@
         <w:spacing w:after="0" w:line="240" w:lineRule="auto"/>
       </w:pPr>
       <w:r>
-        <w:t xml:space="preserve">Displays Success message if atomic symbol is correct or Error message if atomic symbol is </w:t>
-      </w:r>
-      <w:proofErr w:type="gramStart"/>
-      <w:r>
-        <w:t>incorrect</w:t>
-      </w:r>
-      <w:proofErr w:type="gramEnd"/>
+        <w:t>Displays Success message if atomic symbol is correct or Error message if atomic symbol is incorrect</w:t>
+      </w:r>
     </w:p>
     <w:p>
       <w:pPr>
@@ -1323,13 +1272,8 @@
         <w:t>Calculate Molar Mass</w:t>
       </w:r>
       <w:r>
-        <w:t xml:space="preserve"> </w:t>
-      </w:r>
-      <w:proofErr w:type="gramStart"/>
-      <w:r>
-        <w:t>button</w:t>
-      </w:r>
-      <w:proofErr w:type="gramEnd"/>
+        <w:t xml:space="preserve"> button</w:t>
+      </w:r>
     </w:p>
     <w:p>
       <w:pPr>
@@ -1341,13 +1285,8 @@
         <w:spacing w:after="0" w:line="240" w:lineRule="auto"/>
       </w:pPr>
       <w:r>
-        <w:t xml:space="preserve">Press this to calculate the molar mass of your </w:t>
-      </w:r>
-      <w:proofErr w:type="gramStart"/>
-      <w:r>
-        <w:t>molecule</w:t>
-      </w:r>
-      <w:proofErr w:type="gramEnd"/>
+        <w:t>Press this to calculate the molar mass of your molecule</w:t>
+      </w:r>
     </w:p>
     <w:p>
       <w:pPr>
@@ -1455,13 +1394,8 @@
         <w:spacing w:after="0" w:line="240" w:lineRule="auto"/>
       </w:pPr>
       <w:r>
-        <w:t xml:space="preserve">Molar mass will appear in Molar Mass output </w:t>
-      </w:r>
-      <w:proofErr w:type="gramStart"/>
-      <w:r>
-        <w:t>box</w:t>
-      </w:r>
-      <w:proofErr w:type="gramEnd"/>
+        <w:t>Molar mass will appear in Molar Mass output box</w:t>
+      </w:r>
     </w:p>
     <w:p>
       <w:pPr>
@@ -1532,13 +1466,8 @@
         <w:t xml:space="preserve">Enter each atomic symbol and the number of atoms in the appropriate boxes, then </w:t>
       </w:r>
       <w:r>
-        <w:t xml:space="preserve">press the “Add atom” </w:t>
-      </w:r>
-      <w:proofErr w:type="gramStart"/>
-      <w:r>
-        <w:t>button</w:t>
-      </w:r>
-      <w:proofErr w:type="gramEnd"/>
+        <w:t>press the “Add atom” button</w:t>
+      </w:r>
     </w:p>
     <w:p>
       <w:pPr>
@@ -1588,13 +1517,31 @@
         </w:rPr>
       </w:pPr>
       <w:r>
-        <w:t xml:space="preserve">User will see an error message and the “Add atom” button will stop working until atomic symbol is entered </w:t>
-      </w:r>
-      <w:proofErr w:type="gramStart"/>
-      <w:r>
-        <w:t>correctly</w:t>
-      </w:r>
-      <w:proofErr w:type="gramEnd"/>
+        <w:t>User will see an error message and the “Add atom” button will stop working until atomic symbol is entered correctly</w:t>
+      </w:r>
+    </w:p>
+    <w:p>
+      <w:pPr>
+        <w:pStyle w:val="ListParagraph"/>
+        <w:numPr>
+          <w:ilvl w:val="1"/>
+          <w:numId w:val="4"/>
+        </w:numPr>
+        <w:spacing w:after="0" w:line="240" w:lineRule="auto"/>
+        <w:rPr>
+          <w:b/>
+          <w:bCs/>
+        </w:rPr>
+      </w:pPr>
+      <w:r>
+        <w:t xml:space="preserve">Retype atomic symbol in box and </w:t>
+      </w:r>
+      <w:r>
+        <w:t>the “Add atom” button will work again. User may continue calculation</w:t>
+      </w:r>
+      <w:r>
+        <w:t>.</w:t>
+      </w:r>
     </w:p>
     <w:sectPr>
       <w:pgSz w:w="12240" w:h="15840"/>

</xml_diff>